<commit_message>
updated image res and pdfs for project page
</commit_message>
<xml_diff>
--- a/paper/sol_table3.docx
+++ b/paper/sol_table3.docx
@@ -15,13 +15,13 @@
       </w:tblPr>
       <w:tblGrid>
         <w:gridCol w:w="3035"/>
-        <w:gridCol w:w="1691"/>
-        <w:gridCol w:w="1275"/>
-        <w:gridCol w:w="2639"/>
+        <w:gridCol w:w="1692"/>
+        <w:gridCol w:w="1375"/>
+        <w:gridCol w:w="2538"/>
       </w:tblGrid>
       <w:tr>
         <w:trPr>
-          <w:trHeight w:val="551"/>
+          <w:trHeight w:val="450"/>
         </w:trPr>
         <w:tc>
           <w:tcPr>
@@ -36,14 +36,12 @@
               <w:pStyle w:val="Compact"/>
               <w:jc w:val="center"/>
               <w:rPr>
-                <w:rFonts w:ascii="Times" w:hAnsi="Times"/>
-                <w:b/>
-              </w:rPr>
-            </w:pPr>
-            <w:r>
-              <w:rPr>
-                <w:rFonts w:ascii="Times" w:hAnsi="Times"/>
-                <w:b/>
+                <w:rFonts w:ascii="Times New Roman" w:hAnsi="Times New Roman"/>
+              </w:rPr>
+            </w:pPr>
+            <w:r>
+              <w:rPr>
+                <w:rFonts w:ascii="Times New Roman" w:hAnsi="Times New Roman"/>
               </w:rPr>
               <w:t>Model specification</w:t>
             </w:r>
@@ -51,7 +49,7 @@
         </w:tc>
         <w:tc>
           <w:tcPr>
-            <w:tcW w:w="978" w:type="pct"/>
+            <w:tcW w:w="979" w:type="pct"/>
             <w:tcBorders>
               <w:bottom w:val="single" w:sz="0" w:space="0" w:color="auto"/>
             </w:tcBorders>
@@ -62,8 +60,7 @@
               <w:pStyle w:val="Compact"/>
               <w:jc w:val="center"/>
               <w:rPr>
-                <w:rFonts w:ascii="Times" w:hAnsi="Times"/>
-                <w:b/>
+                <w:rFonts w:ascii="Times New Roman" w:hAnsi="Times New Roman"/>
                 <w:color w:val="000000"/>
               </w:rPr>
             </w:pPr>
@@ -71,7 +68,7 @@
               <m:oMath>
                 <m:r>
                   <m:rPr>
-                    <m:sty m:val="b"/>
+                    <m:sty m:val="p"/>
                   </m:rPr>
                   <w:rPr>
                     <w:rFonts w:ascii="Cambria Math" w:hAnsi="Cambria Math"/>
@@ -85,7 +82,7 @@
         </w:tc>
         <w:tc>
           <w:tcPr>
-            <w:tcW w:w="738" w:type="pct"/>
+            <w:tcW w:w="796" w:type="pct"/>
             <w:tcBorders>
               <w:bottom w:val="single" w:sz="0" w:space="0" w:color="auto"/>
             </w:tcBorders>
@@ -96,14 +93,12 @@
               <w:pStyle w:val="Compact"/>
               <w:jc w:val="center"/>
               <w:rPr>
-                <w:rFonts w:ascii="Times" w:hAnsi="Times"/>
-                <w:b/>
-              </w:rPr>
-            </w:pPr>
-            <w:r>
-              <w:rPr>
-                <w:rFonts w:ascii="Times" w:hAnsi="Times"/>
-                <w:b/>
+                <w:rFonts w:ascii="Times New Roman" w:hAnsi="Times New Roman"/>
+              </w:rPr>
+            </w:pPr>
+            <w:r>
+              <w:rPr>
+                <w:rFonts w:ascii="Times New Roman" w:hAnsi="Times New Roman"/>
                 <w:color w:val="000000"/>
               </w:rPr>
               <w:t>Mean β</w:t>
@@ -112,7 +107,7 @@
         </w:tc>
         <w:tc>
           <w:tcPr>
-            <w:tcW w:w="1527" w:type="pct"/>
+            <w:tcW w:w="1469" w:type="pct"/>
             <w:tcBorders>
               <w:bottom w:val="single" w:sz="0" w:space="0" w:color="auto"/>
             </w:tcBorders>
@@ -123,14 +118,12 @@
               <w:pStyle w:val="Compact"/>
               <w:jc w:val="center"/>
               <w:rPr>
-                <w:rFonts w:ascii="Times" w:hAnsi="Times"/>
-                <w:b/>
-              </w:rPr>
-            </w:pPr>
-            <w:r>
-              <w:rPr>
-                <w:rFonts w:ascii="Times" w:hAnsi="Times"/>
-                <w:b/>
+                <w:rFonts w:ascii="Times New Roman" w:hAnsi="Times New Roman"/>
+              </w:rPr>
+            </w:pPr>
+            <w:r>
+              <w:rPr>
+                <w:rFonts w:ascii="Times New Roman" w:hAnsi="Times New Roman"/>
               </w:rPr>
               <w:t>95% HDI</w:t>
             </w:r>
@@ -151,12 +144,14 @@
               <w:pStyle w:val="Compact"/>
               <w:jc w:val="center"/>
               <w:rPr>
-                <w:rFonts w:ascii="Times" w:hAnsi="Times"/>
-              </w:rPr>
-            </w:pPr>
-            <w:r>
-              <w:rPr>
-                <w:rFonts w:ascii="Times" w:hAnsi="Times"/>
+                <w:rFonts w:ascii="Times New Roman" w:hAnsi="Times New Roman"/>
+              </w:rPr>
+            </w:pPr>
+            <w:bookmarkStart w:id="0" w:name="_GoBack"/>
+            <w:bookmarkEnd w:id="0"/>
+            <w:r>
+              <w:rPr>
+                <w:rFonts w:ascii="Times New Roman" w:hAnsi="Times New Roman"/>
               </w:rPr>
               <w:t>Accuracy ~ Age</w:t>
             </w:r>
@@ -164,20 +159,20 @@
         </w:tc>
         <w:tc>
           <w:tcPr>
-            <w:tcW w:w="978" w:type="pct"/>
-            <w:vAlign w:val="center"/>
-          </w:tcPr>
-          <w:p>
-            <w:pPr>
-              <w:pStyle w:val="Compact"/>
-              <w:jc w:val="center"/>
-              <w:rPr>
-                <w:rFonts w:ascii="Times" w:hAnsi="Times"/>
-              </w:rPr>
-            </w:pPr>
-            <w:r>
-              <w:rPr>
-                <w:rFonts w:ascii="Times" w:hAnsi="Times"/>
+            <w:tcW w:w="979" w:type="pct"/>
+            <w:vAlign w:val="center"/>
+          </w:tcPr>
+          <w:p>
+            <w:pPr>
+              <w:pStyle w:val="Compact"/>
+              <w:jc w:val="center"/>
+              <w:rPr>
+                <w:rFonts w:ascii="Times New Roman" w:hAnsi="Times New Roman"/>
+              </w:rPr>
+            </w:pPr>
+            <w:r>
+              <w:rPr>
+                <w:rFonts w:ascii="Times New Roman" w:hAnsi="Times New Roman"/>
               </w:rPr>
               <w:t>12.8</w:t>
             </w:r>
@@ -185,20 +180,20 @@
         </w:tc>
         <w:tc>
           <w:tcPr>
-            <w:tcW w:w="738" w:type="pct"/>
-            <w:vAlign w:val="center"/>
-          </w:tcPr>
-          <w:p>
-            <w:pPr>
-              <w:pStyle w:val="Compact"/>
-              <w:jc w:val="center"/>
-              <w:rPr>
-                <w:rFonts w:ascii="Times" w:hAnsi="Times"/>
-              </w:rPr>
-            </w:pPr>
-            <w:r>
-              <w:rPr>
-                <w:rFonts w:ascii="Times" w:hAnsi="Times"/>
+            <w:tcW w:w="796" w:type="pct"/>
+            <w:vAlign w:val="center"/>
+          </w:tcPr>
+          <w:p>
+            <w:pPr>
+              <w:pStyle w:val="Compact"/>
+              <w:jc w:val="center"/>
+              <w:rPr>
+                <w:rFonts w:ascii="Times New Roman" w:hAnsi="Times New Roman"/>
+              </w:rPr>
+            </w:pPr>
+            <w:r>
+              <w:rPr>
+                <w:rFonts w:ascii="Times New Roman" w:hAnsi="Times New Roman"/>
               </w:rPr>
               <w:t>0.007</w:t>
             </w:r>
@@ -206,20 +201,20 @@
         </w:tc>
         <w:tc>
           <w:tcPr>
-            <w:tcW w:w="1527" w:type="pct"/>
-            <w:vAlign w:val="center"/>
-          </w:tcPr>
-          <w:p>
-            <w:pPr>
-              <w:pStyle w:val="Compact"/>
-              <w:jc w:val="center"/>
-              <w:rPr>
-                <w:rFonts w:ascii="Times" w:hAnsi="Times"/>
-              </w:rPr>
-            </w:pPr>
-            <w:r>
-              <w:rPr>
-                <w:rFonts w:ascii="Times" w:hAnsi="Times"/>
+            <w:tcW w:w="1469" w:type="pct"/>
+            <w:vAlign w:val="center"/>
+          </w:tcPr>
+          <w:p>
+            <w:pPr>
+              <w:pStyle w:val="Compact"/>
+              <w:jc w:val="center"/>
+              <w:rPr>
+                <w:rFonts w:ascii="Times New Roman" w:hAnsi="Times New Roman"/>
+              </w:rPr>
+            </w:pPr>
+            <w:r>
+              <w:rPr>
+                <w:rFonts w:ascii="Times New Roman" w:hAnsi="Times New Roman"/>
               </w:rPr>
               <w:t>0.002, 0.012</w:t>
             </w:r>
@@ -240,12 +235,12 @@
               <w:pStyle w:val="Compact"/>
               <w:jc w:val="center"/>
               <w:rPr>
-                <w:rFonts w:ascii="Times" w:hAnsi="Times"/>
-              </w:rPr>
-            </w:pPr>
-            <w:r>
-              <w:rPr>
-                <w:rFonts w:ascii="Times" w:hAnsi="Times"/>
+                <w:rFonts w:ascii="Times New Roman" w:hAnsi="Times New Roman"/>
+              </w:rPr>
+            </w:pPr>
+            <w:r>
+              <w:rPr>
+                <w:rFonts w:ascii="Times New Roman" w:hAnsi="Times New Roman"/>
               </w:rPr>
               <w:t>Accuracy ~ Vocab</w:t>
             </w:r>
@@ -253,7 +248,7 @@
         </w:tc>
         <w:tc>
           <w:tcPr>
-            <w:tcW w:w="978" w:type="pct"/>
+            <w:tcW w:w="979" w:type="pct"/>
             <w:vAlign w:val="center"/>
           </w:tcPr>
           <w:p>
@@ -262,12 +257,12 @@
               <w:ind w:firstLine="328"/>
               <w:jc w:val="center"/>
               <w:rPr>
-                <w:rFonts w:ascii="Times" w:hAnsi="Times"/>
-              </w:rPr>
-            </w:pPr>
-            <w:r>
-              <w:rPr>
-                <w:rFonts w:ascii="Times" w:hAnsi="Times"/>
+                <w:rFonts w:ascii="Times New Roman" w:hAnsi="Times New Roman"/>
+              </w:rPr>
+            </w:pPr>
+            <w:r>
+              <w:rPr>
+                <w:rFonts w:ascii="Times New Roman" w:hAnsi="Times New Roman"/>
               </w:rPr>
               <w:t>6.8</w:t>
             </w:r>
@@ -275,7 +270,7 @@
         </w:tc>
         <w:tc>
           <w:tcPr>
-            <w:tcW w:w="738" w:type="pct"/>
+            <w:tcW w:w="796" w:type="pct"/>
             <w:vAlign w:val="center"/>
           </w:tcPr>
           <w:p>
@@ -284,15 +279,14 @@
               <w:ind w:firstLine="328"/>
               <w:jc w:val="center"/>
               <w:rPr>
-                <w:rFonts w:ascii="Times" w:eastAsiaTheme="majorEastAsia" w:hAnsi="Times"/>
-                <w:b/>
+                <w:rFonts w:ascii="Times New Roman" w:eastAsiaTheme="majorEastAsia" w:hAnsi="Times New Roman"/>
                 <w:bCs/>
                 <w:color w:val="4F81BD" w:themeColor="accent1"/>
               </w:rPr>
             </w:pPr>
             <w:r>
               <w:rPr>
-                <w:rFonts w:ascii="Times" w:hAnsi="Times"/>
+                <w:rFonts w:ascii="Times New Roman" w:hAnsi="Times New Roman"/>
               </w:rPr>
               <w:t>0.003</w:t>
             </w:r>
@@ -300,20 +294,20 @@
         </w:tc>
         <w:tc>
           <w:tcPr>
-            <w:tcW w:w="1527" w:type="pct"/>
-            <w:vAlign w:val="center"/>
-          </w:tcPr>
-          <w:p>
-            <w:pPr>
-              <w:pStyle w:val="Compact"/>
-              <w:jc w:val="center"/>
-              <w:rPr>
-                <w:rFonts w:ascii="Times" w:hAnsi="Times"/>
-              </w:rPr>
-            </w:pPr>
-            <w:r>
-              <w:rPr>
-                <w:rFonts w:ascii="Times" w:hAnsi="Times"/>
+            <w:tcW w:w="1469" w:type="pct"/>
+            <w:vAlign w:val="center"/>
+          </w:tcPr>
+          <w:p>
+            <w:pPr>
+              <w:pStyle w:val="Compact"/>
+              <w:jc w:val="center"/>
+              <w:rPr>
+                <w:rFonts w:ascii="Times New Roman" w:hAnsi="Times New Roman"/>
+              </w:rPr>
+            </w:pPr>
+            <w:r>
+              <w:rPr>
+                <w:rFonts w:ascii="Times New Roman" w:hAnsi="Times New Roman"/>
               </w:rPr>
               <w:t>0.001, 0.005</w:t>
             </w:r>
@@ -334,12 +328,12 @@
               <w:pStyle w:val="Compact"/>
               <w:jc w:val="center"/>
               <w:rPr>
-                <w:rFonts w:ascii="Times" w:hAnsi="Times"/>
-              </w:rPr>
-            </w:pPr>
-            <w:r>
-              <w:rPr>
-                <w:rFonts w:ascii="Times" w:hAnsi="Times"/>
+                <w:rFonts w:ascii="Times New Roman" w:hAnsi="Times New Roman"/>
+              </w:rPr>
+            </w:pPr>
+            <w:r>
+              <w:rPr>
+                <w:rFonts w:ascii="Times New Roman" w:hAnsi="Times New Roman"/>
               </w:rPr>
               <w:t>RT ~ Age</w:t>
             </w:r>
@@ -347,20 +341,20 @@
         </w:tc>
         <w:tc>
           <w:tcPr>
-            <w:tcW w:w="978" w:type="pct"/>
-            <w:vAlign w:val="center"/>
-          </w:tcPr>
-          <w:p>
-            <w:pPr>
-              <w:pStyle w:val="Compact"/>
-              <w:jc w:val="center"/>
-              <w:rPr>
-                <w:rFonts w:ascii="Times" w:hAnsi="Times"/>
-              </w:rPr>
-            </w:pPr>
-            <w:r>
-              <w:rPr>
-                <w:rFonts w:ascii="Times" w:hAnsi="Times"/>
+            <w:tcW w:w="979" w:type="pct"/>
+            <w:vAlign w:val="center"/>
+          </w:tcPr>
+          <w:p>
+            <w:pPr>
+              <w:pStyle w:val="Compact"/>
+              <w:jc w:val="center"/>
+              <w:rPr>
+                <w:rFonts w:ascii="Times New Roman" w:hAnsi="Times New Roman"/>
+              </w:rPr>
+            </w:pPr>
+            <w:r>
+              <w:rPr>
+                <w:rFonts w:ascii="Times New Roman" w:hAnsi="Times New Roman"/>
               </w:rPr>
               <w:t>14.4</w:t>
             </w:r>
@@ -368,20 +362,20 @@
         </w:tc>
         <w:tc>
           <w:tcPr>
-            <w:tcW w:w="738" w:type="pct"/>
-            <w:vAlign w:val="center"/>
-          </w:tcPr>
-          <w:p>
-            <w:pPr>
-              <w:pStyle w:val="Compact"/>
-              <w:jc w:val="center"/>
-              <w:rPr>
-                <w:rFonts w:ascii="Times" w:hAnsi="Times"/>
-              </w:rPr>
-            </w:pPr>
-            <w:r>
-              <w:rPr>
-                <w:rFonts w:ascii="Times" w:hAnsi="Times"/>
+            <w:tcW w:w="796" w:type="pct"/>
+            <w:vAlign w:val="center"/>
+          </w:tcPr>
+          <w:p>
+            <w:pPr>
+              <w:pStyle w:val="Compact"/>
+              <w:jc w:val="center"/>
+              <w:rPr>
+                <w:rFonts w:ascii="Times New Roman" w:hAnsi="Times New Roman"/>
+              </w:rPr>
+            </w:pPr>
+            <w:r>
+              <w:rPr>
+                <w:rFonts w:ascii="Times New Roman" w:hAnsi="Times New Roman"/>
               </w:rPr>
               <w:t>-11.2 ms</w:t>
             </w:r>
@@ -389,46 +383,22 @@
         </w:tc>
         <w:tc>
           <w:tcPr>
-            <w:tcW w:w="1527" w:type="pct"/>
-            <w:vAlign w:val="center"/>
-          </w:tcPr>
-          <w:p>
-            <w:pPr>
-              <w:pStyle w:val="Compact"/>
-              <w:jc w:val="center"/>
-              <w:rPr>
-                <w:rFonts w:ascii="Times" w:hAnsi="Times"/>
-              </w:rPr>
-            </w:pPr>
-            <w:r>
-              <w:rPr>
-                <w:rFonts w:ascii="Times" w:hAnsi="Times"/>
-              </w:rPr>
-              <w:t>-</w:t>
-            </w:r>
-            <w:r>
-              <w:rPr>
-                <w:rFonts w:ascii="Times" w:hAnsi="Times"/>
-              </w:rPr>
-              <w:t>19.3</w:t>
-            </w:r>
-            <w:r>
-              <w:rPr>
-                <w:rFonts w:ascii="Times" w:hAnsi="Times"/>
-              </w:rPr>
-              <w:t xml:space="preserve"> ms, </w:t>
-            </w:r>
-            <w:r>
-              <w:rPr>
-                <w:rFonts w:ascii="Times" w:hAnsi="Times"/>
-              </w:rPr>
-              <w:t>-3.6</w:t>
-            </w:r>
-            <w:r>
-              <w:rPr>
-                <w:rFonts w:ascii="Times" w:hAnsi="Times"/>
-              </w:rPr>
-              <w:t xml:space="preserve"> ms</w:t>
+            <w:tcW w:w="1469" w:type="pct"/>
+            <w:vAlign w:val="center"/>
+          </w:tcPr>
+          <w:p>
+            <w:pPr>
+              <w:pStyle w:val="Compact"/>
+              <w:jc w:val="center"/>
+              <w:rPr>
+                <w:rFonts w:ascii="Times New Roman" w:hAnsi="Times New Roman"/>
+              </w:rPr>
+            </w:pPr>
+            <w:r>
+              <w:rPr>
+                <w:rFonts w:ascii="Times New Roman" w:hAnsi="Times New Roman"/>
+              </w:rPr>
+              <w:t>-19.3 ms, -3.6 ms</w:t>
             </w:r>
           </w:p>
         </w:tc>
@@ -450,12 +420,12 @@
               <w:pStyle w:val="Compact"/>
               <w:jc w:val="center"/>
               <w:rPr>
-                <w:rFonts w:ascii="Times" w:hAnsi="Times"/>
-              </w:rPr>
-            </w:pPr>
-            <w:r>
-              <w:rPr>
-                <w:rFonts w:ascii="Times" w:hAnsi="Times"/>
+                <w:rFonts w:ascii="Times New Roman" w:hAnsi="Times New Roman"/>
+              </w:rPr>
+            </w:pPr>
+            <w:r>
+              <w:rPr>
+                <w:rFonts w:ascii="Times New Roman" w:hAnsi="Times New Roman"/>
               </w:rPr>
               <w:t>RT ~ Vocab</w:t>
             </w:r>
@@ -463,7 +433,7 @@
         </w:tc>
         <w:tc>
           <w:tcPr>
-            <w:tcW w:w="978" w:type="pct"/>
+            <w:tcW w:w="979" w:type="pct"/>
             <w:tcBorders>
               <w:bottom w:val="single" w:sz="4" w:space="0" w:color="auto"/>
             </w:tcBorders>
@@ -474,12 +444,12 @@
               <w:pStyle w:val="Compact"/>
               <w:jc w:val="center"/>
               <w:rPr>
-                <w:rFonts w:ascii="Times" w:hAnsi="Times"/>
-              </w:rPr>
-            </w:pPr>
-            <w:r>
-              <w:rPr>
-                <w:rFonts w:ascii="Times" w:hAnsi="Times"/>
+                <w:rFonts w:ascii="Times New Roman" w:hAnsi="Times New Roman"/>
+              </w:rPr>
+            </w:pPr>
+            <w:r>
+              <w:rPr>
+                <w:rFonts w:ascii="Times New Roman" w:hAnsi="Times New Roman"/>
               </w:rPr>
               <w:t>18.7</w:t>
             </w:r>
@@ -487,7 +457,7 @@
         </w:tc>
         <w:tc>
           <w:tcPr>
-            <w:tcW w:w="738" w:type="pct"/>
+            <w:tcW w:w="796" w:type="pct"/>
             <w:tcBorders>
               <w:bottom w:val="single" w:sz="4" w:space="0" w:color="auto"/>
             </w:tcBorders>
@@ -498,32 +468,20 @@
               <w:pStyle w:val="Compact"/>
               <w:jc w:val="center"/>
               <w:rPr>
-                <w:rFonts w:ascii="Times" w:hAnsi="Times"/>
-              </w:rPr>
-            </w:pPr>
-            <w:r>
-              <w:rPr>
-                <w:rFonts w:ascii="Times" w:hAnsi="Times"/>
-              </w:rPr>
-              <w:t>-6.</w:t>
-            </w:r>
-            <w:r>
-              <w:rPr>
-                <w:rFonts w:ascii="Times" w:hAnsi="Times"/>
-              </w:rPr>
-              <w:t>6</w:t>
-            </w:r>
-            <w:r>
-              <w:rPr>
-                <w:rFonts w:ascii="Times" w:hAnsi="Times"/>
-              </w:rPr>
-              <w:t xml:space="preserve"> ms</w:t>
-            </w:r>
-          </w:p>
-        </w:tc>
-        <w:tc>
-          <w:tcPr>
-            <w:tcW w:w="1527" w:type="pct"/>
+                <w:rFonts w:ascii="Times New Roman" w:hAnsi="Times New Roman"/>
+              </w:rPr>
+            </w:pPr>
+            <w:r>
+              <w:rPr>
+                <w:rFonts w:ascii="Times New Roman" w:hAnsi="Times New Roman"/>
+              </w:rPr>
+              <w:t>-6.6 ms</w:t>
+            </w:r>
+          </w:p>
+        </w:tc>
+        <w:tc>
+          <w:tcPr>
+            <w:tcW w:w="1469" w:type="pct"/>
             <w:tcBorders>
               <w:bottom w:val="single" w:sz="4" w:space="0" w:color="auto"/>
             </w:tcBorders>
@@ -534,26 +492,14 @@
               <w:pStyle w:val="Compact"/>
               <w:jc w:val="center"/>
               <w:rPr>
-                <w:rFonts w:ascii="Times" w:hAnsi="Times"/>
-              </w:rPr>
-            </w:pPr>
-            <w:r>
-              <w:rPr>
-                <w:rFonts w:ascii="Times" w:hAnsi="Times"/>
-              </w:rPr>
-              <w:t>-10.</w:t>
-            </w:r>
-            <w:r>
-              <w:rPr>
-                <w:rFonts w:ascii="Times" w:hAnsi="Times"/>
-              </w:rPr>
-              <w:t>5 ms, -2.5</w:t>
-            </w:r>
-            <w:r>
-              <w:rPr>
-                <w:rFonts w:ascii="Times" w:hAnsi="Times"/>
-              </w:rPr>
-              <w:t xml:space="preserve"> ms</w:t>
+                <w:rFonts w:ascii="Times New Roman" w:hAnsi="Times New Roman"/>
+              </w:rPr>
+            </w:pPr>
+            <w:r>
+              <w:rPr>
+                <w:rFonts w:ascii="Times New Roman" w:hAnsi="Times New Roman"/>
+              </w:rPr>
+              <w:t>-10.5 ms, -2.5 ms</w:t>
             </w:r>
           </w:p>
         </w:tc>
@@ -629,10 +575,7 @@
         <w:t xml:space="preserve"> (HDI) shows the interval containing 95% of the plausible slope values given the model and the data.</w:t>
       </w:r>
     </w:p>
-    <w:p>
-      <w:bookmarkStart w:id="0" w:name="_GoBack"/>
-      <w:bookmarkEnd w:id="0"/>
-    </w:p>
+    <w:p/>
     <w:sectPr>
       <w:pgSz w:w="12240" w:h="15840"/>
       <w:pgMar w:top="1440" w:right="1800" w:bottom="1440" w:left="1800" w:header="720" w:footer="720" w:gutter="0"/>

</xml_diff>